<commit_message>
2.3.0 updated word doc
</commit_message>
<xml_diff>
--- a/doc/ReleaseNotes/OpenStudio_Release_Notes_2_3_0_20170930.docx
+++ b/doc/ReleaseNotes/OpenStudio_Release_Notes_2_3_0_20170930.docx
@@ -7,13 +7,8 @@
         <w:pStyle w:val="Title"/>
         <w:jc w:val="center"/>
       </w:pPr>
-      <w:proofErr w:type="spellStart"/>
-      <w:r>
-        <w:t>OpenStudio</w:t>
-      </w:r>
-      <w:proofErr w:type="spellEnd"/>
-      <w:r>
-        <w:t xml:space="preserve"> Version 2.</w:t>
+      <w:r>
+        <w:t>OpenStudio Version 2.</w:t>
       </w:r>
       <w:r>
         <w:t>3</w:t>
@@ -86,15 +81,7 @@
         <w:t>0</w:t>
       </w:r>
       <w:r>
-        <w:t xml:space="preserve"> of the </w:t>
-      </w:r>
-      <w:proofErr w:type="spellStart"/>
-      <w:r>
-        <w:t>OpenStudio</w:t>
-      </w:r>
-      <w:proofErr w:type="spellEnd"/>
-      <w:r>
-        <w:t xml:space="preserve"> software suite developed by the National Renewable Energy Laboratory (NREL), Buildings and Thermal Systems, Commercial Buildings Research Group, Tools Development Section, and associated collaborators. The notes are organized into the following sections:</w:t>
+        <w:t xml:space="preserve"> of the OpenStudio software suite developed by the National Renewable Energy Laboratory (NREL), Buildings and Thermal Systems, Commercial Buildings Research Group, Tools Development Section, and associated collaborators. The notes are organized into the following sections:</w:t>
       </w:r>
     </w:p>
     <w:p>
@@ -232,63 +219,42 @@
       </w:r>
     </w:p>
     <w:p>
-      <w:proofErr w:type="spellStart"/>
-      <w:r>
-        <w:t>OpenStudio</w:t>
-      </w:r>
-      <w:proofErr w:type="spellEnd"/>
+      <w:r>
+        <w:t xml:space="preserve">OpenStudio </w:t>
+      </w:r>
+      <w:r>
+        <w:t>2.</w:t>
+      </w:r>
+      <w:r>
+        <w:t>3</w:t>
+      </w:r>
+      <w:r>
+        <w:t>.0</w:t>
+      </w:r>
+      <w:r>
+        <w:t xml:space="preserve"> supports EnergyPlus Release 8.</w:t>
+      </w:r>
+      <w:r>
+        <w:t>8</w:t>
+      </w:r>
+      <w:r>
+        <w:t>.0, which is bundled with the OpenStudio installer</w:t>
+      </w:r>
+      <w:r>
+        <w:t xml:space="preserve">. </w:t>
+      </w:r>
+      <w:r>
+        <w:t xml:space="preserve">It is no longer necessary to download and install EnergyPlus </w:t>
+      </w:r>
+      <w:r>
+        <w:t>separately.</w:t>
+      </w:r>
       <w:r>
         <w:t xml:space="preserve"> </w:t>
       </w:r>
-      <w:r>
-        <w:t>2.</w:t>
-      </w:r>
-      <w:r>
-        <w:t>3</w:t>
-      </w:r>
-      <w:r>
-        <w:t>.0</w:t>
-      </w:r>
-      <w:r>
-        <w:t xml:space="preserve"> supports </w:t>
-      </w:r>
-      <w:proofErr w:type="spellStart"/>
-      <w:r>
-        <w:t>EnergyPlus</w:t>
-      </w:r>
-      <w:proofErr w:type="spellEnd"/>
-      <w:r>
-        <w:t xml:space="preserve"> Release 8.</w:t>
-      </w:r>
-      <w:r>
-        <w:t>8</w:t>
-      </w:r>
-      <w:r>
-        <w:t>.0, which is bundled with the OpenStudio installer</w:t>
-      </w:r>
-      <w:r>
-        <w:t xml:space="preserve">. </w:t>
-      </w:r>
-      <w:r>
-        <w:t xml:space="preserve">It is no longer necessary to download and install EnergyPlus </w:t>
-      </w:r>
-      <w:r>
-        <w:t>separately.</w:t>
-      </w:r>
-      <w:r>
-        <w:t xml:space="preserve"> </w:t>
-      </w:r>
       <w:proofErr w:type="gramStart"/>
       <w:r>
-        <w:t xml:space="preserve">Other builds of EnergyPlus are not supported by </w:t>
-      </w:r>
-      <w:proofErr w:type="spellStart"/>
-      <w:r>
-        <w:t>OpenStudio</w:t>
-      </w:r>
-      <w:proofErr w:type="spellEnd"/>
-      <w:r>
-        <w:t xml:space="preserve"> </w:t>
+        <w:t xml:space="preserve">Other builds of EnergyPlus are not supported by OpenStudio </w:t>
       </w:r>
       <w:r>
         <w:t>2.</w:t>
@@ -305,13 +271,8 @@
       </w:r>
     </w:p>
     <w:p>
-      <w:proofErr w:type="spellStart"/>
-      <w:r>
-        <w:t>OpenStudio</w:t>
-      </w:r>
-      <w:proofErr w:type="spellEnd"/>
-      <w:r>
-        <w:t xml:space="preserve"> </w:t>
+      <w:r>
+        <w:t xml:space="preserve">OpenStudio </w:t>
       </w:r>
       <w:r>
         <w:t>2.</w:t>
@@ -356,15 +317,7 @@
         <w:t>Radiance</w:t>
       </w:r>
       <w:r>
-        <w:t xml:space="preserve"> are not supported by </w:t>
-      </w:r>
-      <w:proofErr w:type="spellStart"/>
-      <w:r>
-        <w:t>OpenStudio</w:t>
-      </w:r>
-      <w:proofErr w:type="spellEnd"/>
-      <w:r>
-        <w:t xml:space="preserve"> </w:t>
+        <w:t xml:space="preserve"> are not supported by OpenStudio </w:t>
       </w:r>
       <w:r>
         <w:t>2.</w:t>
@@ -514,30 +467,118 @@
     </w:p>
     <w:p>
       <w:pPr>
-        <w:pStyle w:val="NoSpacing"/>
-      </w:pPr>
-      <w:r>
-        <w:t xml:space="preserve">With the release of </w:t>
+        <w:rPr>
+          <w:color w:val="1F497D"/>
+        </w:rPr>
+      </w:pPr>
+      <w:r>
+        <w:t xml:space="preserve">The </w:t>
+      </w:r>
+      <w:hyperlink r:id="rId15" w:history="1">
+        <w:r>
+          <w:rPr>
+            <w:rStyle w:val="Hyperlink"/>
+          </w:rPr>
+          <w:t>OpenStudio Geometry Editor</w:t>
+        </w:r>
+      </w:hyperlink>
+      <w:r>
+        <w:t xml:space="preserve"> is a new, open source software module that developers can leverage to produce building energy modeling UIs that include geometry creation. The OpenStudio Geometry Editor </w:t>
+      </w:r>
+      <w:proofErr w:type="gramStart"/>
+      <w:r>
+        <w:t>is meant</w:t>
+      </w:r>
+      <w:proofErr w:type="gramEnd"/>
+      <w:r>
+        <w:t xml:space="preserve"> to cover simple building geometry use cases only. </w:t>
+      </w:r>
+      <w:proofErr w:type="gramStart"/>
+      <w:r>
+        <w:t>More complex building geometry</w:t>
+      </w:r>
+      <w:proofErr w:type="gramEnd"/>
+      <w:r>
+        <w:t xml:space="preserve"> is best developed in a full featured CAD tool and exported to </w:t>
       </w:r>
       <w:proofErr w:type="spellStart"/>
       <w:r>
-        <w:t>OpenStudio</w:t>
+        <w:t>gbXML</w:t>
       </w:r>
       <w:proofErr w:type="spellEnd"/>
       <w:r>
-        <w:t xml:space="preserve"> 2.</w:t>
-      </w:r>
-      <w:r>
-        <w:t>3</w:t>
-      </w:r>
-      <w:r>
-        <w:t>.0, users will find additional refinements and continued increases in capability.</w:t>
-      </w:r>
-    </w:p>
-    <w:p>
-      <w:pPr>
-        <w:pStyle w:val="NoSpacing"/>
-      </w:pPr>
+        <w:t xml:space="preserve"> for building energy modeling. The OpenStudio Geometry Editor </w:t>
+      </w:r>
+      <w:proofErr w:type="gramStart"/>
+      <w:r>
+        <w:t>is implemented</w:t>
+      </w:r>
+      <w:proofErr w:type="gramEnd"/>
+      <w:r>
+        <w:t xml:space="preserve"> in JavaScript with minimal dependencies, allowing it to be integrated into a wide range of applications. The OpenStudio Geometry Editor reads and writes a custom </w:t>
+      </w:r>
+      <w:hyperlink r:id="rId16" w:history="1">
+        <w:r>
+          <w:rPr>
+            <w:rStyle w:val="Hyperlink"/>
+          </w:rPr>
+          <w:t>floorplan.json</w:t>
+        </w:r>
+      </w:hyperlink>
+      <w:r>
+        <w:t xml:space="preserve"> JSON file format. New methods </w:t>
+      </w:r>
+      <w:proofErr w:type="gramStart"/>
+      <w:r>
+        <w:t>have been added</w:t>
+      </w:r>
+      <w:proofErr w:type="gramEnd"/>
+      <w:r>
+        <w:t xml:space="preserve"> to the OpenStudio SDK, which can translate this file format to OSM. Additionally, new methods </w:t>
+      </w:r>
+      <w:proofErr w:type="gramStart"/>
+      <w:r>
+        <w:t>have been added</w:t>
+      </w:r>
+      <w:proofErr w:type="gramEnd"/>
+      <w:r>
+        <w:t xml:space="preserve"> to the SDK, which allows two OpenStudio Models to be merged. These new methods </w:t>
+      </w:r>
+      <w:proofErr w:type="gramStart"/>
+      <w:r>
+        <w:t>are demonstrated</w:t>
+      </w:r>
+      <w:proofErr w:type="gramEnd"/>
+      <w:r>
+        <w:t xml:space="preserve"> by integrating the Geometry Editor directly within the OpenStudio Application. The OpenStudio Geometry Editor and integration within the OpenStudio Application are experimental, and </w:t>
+      </w:r>
+      <w:proofErr w:type="gramStart"/>
+      <w:r>
+        <w:t>are not recommended</w:t>
+      </w:r>
+      <w:proofErr w:type="gramEnd"/>
+      <w:r>
+        <w:t xml:space="preserve"> for production workflows. However, we invite users to try these software components out and provide feedback to help us make them better for use by third party developers.  Instructions for use are </w:t>
+      </w:r>
+      <w:proofErr w:type="gramStart"/>
+      <w:r>
+        <w:t>at:</w:t>
+      </w:r>
+      <w:proofErr w:type="gramEnd"/>
+      <w:r>
+        <w:rPr>
+          <w:color w:val="1F497D"/>
+        </w:rPr>
+        <w:t xml:space="preserve"> </w:t>
+      </w:r>
+      <w:hyperlink r:id="rId17" w:history="1">
+        <w:r>
+          <w:rPr>
+            <w:rStyle w:val="Hyperlink"/>
+          </w:rPr>
+          <w:t>http://nrel.github.io/OpenStudio-user-documentation/reference/geometry_editor/</w:t>
+        </w:r>
+      </w:hyperlink>
     </w:p>
     <w:p>
       <w:pPr>
@@ -552,7 +593,7 @@
           <w:b/>
           <w:bCs/>
         </w:rPr>
-        <w:t>OpenStudio Application</w:t>
+        <w:t>DView</w:t>
       </w:r>
     </w:p>
     <w:p>
@@ -560,22 +601,32 @@
         <w:pStyle w:val="NoSpacing"/>
       </w:pPr>
       <w:r>
-        <w:t xml:space="preserve">OpenStudio Application now provides a newly implemented 3D </w:t>
-      </w:r>
-      <w:r>
-        <w:t>G</w:t>
-      </w:r>
-      <w:r>
-        <w:t xml:space="preserve">eometry </w:t>
-      </w:r>
-      <w:r>
-        <w:t>E</w:t>
-      </w:r>
-      <w:r>
-        <w:t>ditor</w:t>
-      </w:r>
-      <w:r>
-        <w:t xml:space="preserve"> tab.</w:t>
+        <w:t xml:space="preserve">Historically, DView </w:t>
+      </w:r>
+      <w:proofErr w:type="gramStart"/>
+      <w:r>
+        <w:t>has been used</w:t>
+      </w:r>
+      <w:proofErr w:type="gramEnd"/>
+      <w:r>
+        <w:t xml:space="preserve"> for residential building modeling data visualization. DView </w:t>
+      </w:r>
+      <w:proofErr w:type="gramStart"/>
+      <w:r>
+        <w:t>is now being released</w:t>
+      </w:r>
+      <w:proofErr w:type="gramEnd"/>
+      <w:r>
+        <w:t xml:space="preserve"> </w:t>
+      </w:r>
+      <w:r>
+        <w:t>with</w:t>
+      </w:r>
+      <w:r>
+        <w:t xml:space="preserve"> OpenStudio</w:t>
+      </w:r>
+      <w:r>
+        <w:t>.</w:t>
       </w:r>
     </w:p>
     <w:p>
@@ -588,205 +639,88 @@
         <w:pStyle w:val="NoSpacing"/>
         <w:rPr>
           <w:b/>
-          <w:bCs/>
         </w:rPr>
       </w:pPr>
       <w:r>
         <w:rPr>
           <w:b/>
-          <w:bCs/>
         </w:rPr>
-        <w:t>DView</w:t>
+        <w:t>Troubleshooting</w:t>
       </w:r>
     </w:p>
     <w:p>
-      <w:pPr>
-        <w:pStyle w:val="NoSpacing"/>
-      </w:pPr>
-      <w:r>
-        <w:t xml:space="preserve">Historically, DView </w:t>
-      </w:r>
-      <w:proofErr w:type="gramStart"/>
-      <w:r>
-        <w:t>has been used</w:t>
-      </w:r>
-      <w:proofErr w:type="gramEnd"/>
-      <w:r>
-        <w:t xml:space="preserve"> for residential building modeling data visualization. DView </w:t>
-      </w:r>
-      <w:proofErr w:type="gramStart"/>
-      <w:r>
-        <w:t>is now being released</w:t>
-      </w:r>
-      <w:proofErr w:type="gramEnd"/>
-      <w:r>
-        <w:t xml:space="preserve"> </w:t>
-      </w:r>
-      <w:r>
-        <w:t>with</w:t>
-      </w:r>
-      <w:r>
-        <w:t xml:space="preserve"> </w:t>
-      </w:r>
-      <w:proofErr w:type="spellStart"/>
-      <w:r>
-        <w:t>OpenStudio</w:t>
-      </w:r>
-      <w:proofErr w:type="spellEnd"/>
-      <w:r>
-        <w:t>.</w:t>
+      <w:r>
+        <w:t>Several users have reported graphics issues with the Geometry and Results tabs within the OpenStudio Application.  In many cases, adjusting power saving settings of the graphics cards has resolved these issues.  For computers with NVIDA graphics cards, you can access these settings via the NVIDIA Control Panel under “3D Settings”-&gt;”Manage 3D Settings”.  In this panel, make sure that “Preferred graphics processor” is set to “High-performance NVIDIA processor”.</w:t>
       </w:r>
     </w:p>
     <w:p>
       <w:pPr>
         <w:pStyle w:val="NoSpacing"/>
-      </w:pPr>
+        <w:jc w:val="center"/>
+      </w:pPr>
+      <w:r>
+        <w:rPr>
+          <w:noProof/>
+        </w:rPr>
+        <w:drawing>
+          <wp:inline distT="0" distB="0" distL="0" distR="0" wp14:anchorId="03E24669" wp14:editId="0F4A7A14">
+            <wp:extent cx="4466783" cy="3308298"/>
+            <wp:effectExtent l="0" t="0" r="0" b="6985"/>
+            <wp:docPr id="1" name="Picture 1" descr="cid:image001.png@01D32D69.E117B680"/>
+            <wp:cNvGraphicFramePr>
+              <a:graphicFrameLocks xmlns:a="http://schemas.openxmlformats.org/drawingml/2006/main" noChangeAspect="1"/>
+            </wp:cNvGraphicFramePr>
+            <a:graphic xmlns:a="http://schemas.openxmlformats.org/drawingml/2006/main">
+              <a:graphicData uri="http://schemas.openxmlformats.org/drawingml/2006/picture">
+                <pic:pic xmlns:pic="http://schemas.openxmlformats.org/drawingml/2006/picture">
+                  <pic:nvPicPr>
+                    <pic:cNvPr id="0" name="Picture 1" descr="cid:image001.png@01D32D69.E117B680"/>
+                    <pic:cNvPicPr>
+                      <a:picLocks noChangeAspect="1" noChangeArrowheads="1"/>
+                    </pic:cNvPicPr>
+                  </pic:nvPicPr>
+                  <pic:blipFill>
+                    <a:blip r:embed="rId18" r:link="rId19">
+                      <a:extLst>
+                        <a:ext uri="{28A0092B-C50C-407E-A947-70E740481C1C}">
+                          <a14:useLocalDpi xmlns:a14="http://schemas.microsoft.com/office/drawing/2010/main" val="0"/>
+                        </a:ext>
+                      </a:extLst>
+                    </a:blip>
+                    <a:srcRect/>
+                    <a:stretch>
+                      <a:fillRect/>
+                    </a:stretch>
+                  </pic:blipFill>
+                  <pic:spPr bwMode="auto">
+                    <a:xfrm>
+                      <a:off x="0" y="0"/>
+                      <a:ext cx="4476245" cy="3315306"/>
+                    </a:xfrm>
+                    <a:prstGeom prst="rect">
+                      <a:avLst/>
+                    </a:prstGeom>
+                    <a:noFill/>
+                    <a:ln>
+                      <a:noFill/>
+                    </a:ln>
+                  </pic:spPr>
+                </pic:pic>
+              </a:graphicData>
+            </a:graphic>
+          </wp:inline>
+        </w:drawing>
+      </w:r>
     </w:p>
     <w:p>
       <w:pPr>
-        <w:pStyle w:val="NoSpacing"/>
-        <w:rPr>
-          <w:b/>
-          <w:bCs/>
-        </w:rPr>
-      </w:pPr>
-      <w:r>
-        <w:rPr>
-          <w:b/>
-          <w:bCs/>
-        </w:rPr>
-        <w:t>OpenStudio Model</w:t>
-      </w:r>
-    </w:p>
-    <w:p>
-      <w:pPr>
-        <w:pStyle w:val="NoSpacing"/>
-      </w:pPr>
-      <w:r>
-        <w:t>OpenStudio Model received the following updates:</w:t>
-      </w:r>
-    </w:p>
-    <w:p>
-      <w:pPr>
-        <w:pStyle w:val="NoSpacing"/>
+        <w:pStyle w:val="Heading2"/>
       </w:pPr>
       <w:bookmarkStart w:id="0" w:name="_GoBack"/>
       <w:bookmarkEnd w:id="0"/>
-    </w:p>
-    <w:p>
-      <w:pPr>
-        <w:pStyle w:val="NoSpacing"/>
-      </w:pPr>
-      <w:r>
-        <w:t xml:space="preserve">Additionally, the following objects </w:t>
-      </w:r>
-      <w:proofErr w:type="gramStart"/>
-      <w:r>
-        <w:t>have been wrapped</w:t>
-      </w:r>
-      <w:proofErr w:type="gramEnd"/>
-      <w:r>
-        <w:t>:</w:t>
-      </w:r>
-    </w:p>
-    <w:p>
-      <w:pPr>
-        <w:pStyle w:val="NoSpacing"/>
-      </w:pPr>
-    </w:p>
-    <w:p>
-      <w:pPr>
-        <w:pStyle w:val="NoSpacing"/>
-        <w:rPr>
-          <w:b/>
-          <w:bCs/>
-        </w:rPr>
-      </w:pPr>
-      <w:r>
-        <w:rPr>
-          <w:b/>
-          <w:bCs/>
-        </w:rPr>
-        <w:t>OpenStudio Standards Gem</w:t>
-      </w:r>
-    </w:p>
-    <w:p>
-      <w:pPr>
-        <w:pStyle w:val="NoSpacing"/>
-      </w:pPr>
-    </w:p>
-    <w:p>
-      <w:pPr>
-        <w:pStyle w:val="NoSpacing"/>
-        <w:rPr>
-          <w:b/>
-          <w:bCs/>
-        </w:rPr>
-      </w:pPr>
-      <w:r>
-        <w:rPr>
-          <w:b/>
-          <w:bCs/>
-        </w:rPr>
-        <w:t>OpenStudio Workflow Gems (WFG)</w:t>
-      </w:r>
-    </w:p>
-    <w:p>
-      <w:pPr>
-        <w:pStyle w:val="NoSpacing"/>
-      </w:pPr>
-    </w:p>
-    <w:p>
-      <w:pPr>
-        <w:pStyle w:val="NoSpacing"/>
-        <w:rPr>
-          <w:b/>
-          <w:bCs/>
-        </w:rPr>
-      </w:pPr>
-      <w:r>
-        <w:rPr>
-          <w:b/>
-          <w:bCs/>
-        </w:rPr>
-        <w:t>OpenStudio Server</w:t>
-      </w:r>
-    </w:p>
-    <w:p>
-      <w:pPr>
-        <w:pStyle w:val="NoSpacing"/>
-      </w:pPr>
-      <w:r>
-        <w:t xml:space="preserve">OpenStudio Server’s robustness </w:t>
-      </w:r>
-      <w:proofErr w:type="gramStart"/>
-      <w:r>
-        <w:t>has been improved</w:t>
-      </w:r>
-      <w:proofErr w:type="gramEnd"/>
-      <w:r>
-        <w:t xml:space="preserve"> with the following updates:</w:t>
-      </w:r>
-    </w:p>
-    <w:p>
-      <w:pPr>
-        <w:pStyle w:val="NoSpacing"/>
-      </w:pPr>
-    </w:p>
-    <w:p>
-      <w:pPr>
-        <w:pStyle w:val="Heading2"/>
-      </w:pPr>
-      <w:r>
-        <w:t xml:space="preserve">Issue Statistics </w:t>
-      </w:r>
-      <w:proofErr w:type="gramStart"/>
-      <w:r>
-        <w:t>Since</w:t>
-      </w:r>
-      <w:proofErr w:type="gramEnd"/>
-      <w:r>
-        <w:t xml:space="preserve"> Previous Release</w:t>
+      <w:r>
+        <w:lastRenderedPageBreak/>
+        <w:t>Issue Statistics Since Previous Release</w:t>
       </w:r>
     </w:p>
     <w:p>
@@ -818,15 +752,7 @@
         <w:t>2</w:t>
       </w:r>
       <w:r>
-        <w:t xml:space="preserve">.0 release of </w:t>
-      </w:r>
-      <w:proofErr w:type="spellStart"/>
-      <w:r>
-        <w:t>OpenStudio</w:t>
-      </w:r>
-      <w:proofErr w:type="spellEnd"/>
-      <w:r>
-        <w:t xml:space="preserve"> (not including opened pull requests).</w:t>
+        <w:t>.0 release of OpenStudio (not including opened pull requests).</w:t>
       </w:r>
     </w:p>
     <w:p>
@@ -855,15 +781,7 @@
         <w:t>2</w:t>
       </w:r>
       <w:r>
-        <w:t xml:space="preserve">.0 release of </w:t>
-      </w:r>
-      <w:proofErr w:type="spellStart"/>
-      <w:r>
-        <w:t>OpenStudio</w:t>
-      </w:r>
-      <w:proofErr w:type="spellEnd"/>
-      <w:r>
-        <w:t xml:space="preserve"> (not including closed pull requests).</w:t>
+        <w:t>.0 release of OpenStudio (not including closed pull requests).</w:t>
       </w:r>
     </w:p>
     <w:p/>
@@ -6591,7 +6509,7 @@
   <a:extraClrSchemeLst/>
   <a:extLst>
     <a:ext uri="{05A4C25C-085E-4340-85A3-A5531E510DB2}">
-      <thm15:themeFamily xmlns="" xmlns:thm15="http://schemas.microsoft.com/office/thememl/2012/main" name="Office Theme" id="{62F939B6-93AF-4DB8-9C6B-D6C7DFDC589F}" vid="{4A3C46E8-61CC-4603-A589-7422A47A8E4A}"/>
+      <thm15:themeFamily xmlns:thm15="http://schemas.microsoft.com/office/thememl/2012/main" xmlns="" name="Office Theme" id="{62F939B6-93AF-4DB8-9C6B-D6C7DFDC589F}" vid="{4A3C46E8-61CC-4603-A589-7422A47A8E4A}"/>
     </a:ext>
   </a:extLst>
 </a:theme>
@@ -6602,7 +6520,7 @@
 </file>
 
 <file path=customXml/itemProps1.xml><?xml version="1.0" encoding="utf-8"?>
-<ds:datastoreItem xmlns:ds="http://schemas.openxmlformats.org/officeDocument/2006/customXml" ds:itemID="{E6F79800-C560-4661-AB8C-3EEE0A2EC5D3}">
+<ds:datastoreItem xmlns:ds="http://schemas.openxmlformats.org/officeDocument/2006/customXml" ds:itemID="{5170CF1B-069E-405A-9FDF-D2CD653AB380}">
   <ds:schemaRefs>
     <ds:schemaRef ds:uri="http://schemas.openxmlformats.org/officeDocument/2006/bibliography"/>
   </ds:schemaRefs>

</xml_diff>

<commit_message>
Update release notes with known issue.
</commit_message>
<xml_diff>
--- a/doc/ReleaseNotes/OpenStudio_Release_Notes_2_3_0_20170930.docx
+++ b/doc/ReleaseNotes/OpenStudio_Release_Notes_2_3_0_20170930.docx
@@ -760,25 +760,65 @@
     </w:p>
     <w:p>
       <w:pPr>
+        <w:pStyle w:val="NoSpacing"/>
+      </w:pPr>
+    </w:p>
+    <w:p>
+      <w:pPr>
         <w:pStyle w:val="Heading2"/>
       </w:pPr>
+      <w:r>
+        <w:t>Known Issue</w:t>
+      </w:r>
+    </w:p>
+    <w:p>
+      <w:r>
+        <w:t>PAT’s algorithmic method ‘</w:t>
+      </w:r>
+      <w:proofErr w:type="spellStart"/>
+      <w:r>
+        <w:t>RGenoud</w:t>
+      </w:r>
+      <w:proofErr w:type="spellEnd"/>
+      <w:r>
+        <w:t xml:space="preserve">’ is unstable. A software patch </w:t>
+      </w:r>
+      <w:proofErr w:type="gramStart"/>
+      <w:r>
+        <w:t>will be provided</w:t>
+      </w:r>
+      <w:proofErr w:type="gramEnd"/>
+      <w:r>
+        <w:t xml:space="preserve"> once a fix is in place.  Please use ‘PSO’ until </w:t>
+      </w:r>
+      <w:proofErr w:type="gramStart"/>
+      <w:r>
+        <w:t>it’s</w:t>
+      </w:r>
+      <w:proofErr w:type="gramEnd"/>
+      <w:r>
+        <w:t xml:space="preserve"> fixed.</w:t>
+      </w:r>
+    </w:p>
+    <w:p>
+      <w:pPr>
+        <w:pStyle w:val="Heading2"/>
+      </w:pPr>
+      <w:r>
+        <w:t xml:space="preserve">Issue Statistics </w:t>
+      </w:r>
+      <w:proofErr w:type="gramStart"/>
+      <w:r>
+        <w:t>Since</w:t>
+      </w:r>
+      <w:proofErr w:type="gramEnd"/>
+      <w:r>
+        <w:t xml:space="preserve"> Pre</w:t>
+      </w:r>
       <w:bookmarkStart w:id="0" w:name="_GoBack"/>
       <w:bookmarkEnd w:id="0"/>
-    </w:p>
-    <w:p>
-      <w:pPr>
-        <w:pStyle w:val="Heading2"/>
-      </w:pPr>
-      <w:r>
-        <w:t xml:space="preserve">Issue Statistics </w:t>
-      </w:r>
-      <w:proofErr w:type="gramStart"/>
-      <w:r>
-        <w:t>Since</w:t>
-      </w:r>
-      <w:proofErr w:type="gramEnd"/>
-      <w:r>
-        <w:t xml:space="preserve"> Previous Release</w:t>
+      <w:r>
+        <w:t>vious Release</w:t>
       </w:r>
     </w:p>
     <w:p>
@@ -839,7 +879,6 @@
         <w:t>.0 release of OpenStudio (not including closed pull requests).</w:t>
       </w:r>
     </w:p>
-    <w:p/>
     <w:sectPr>
       <w:pgSz w:w="12240" w:h="15840"/>
       <w:pgMar w:top="1440" w:right="1440" w:bottom="1440" w:left="1440" w:header="720" w:footer="720" w:gutter="0"/>
@@ -6680,7 +6719,7 @@
   <a:extraClrSchemeLst/>
   <a:extLst>
     <a:ext uri="{05A4C25C-085E-4340-85A3-A5531E510DB2}">
-      <thm15:themeFamily xmlns="" xmlns:thm15="http://schemas.microsoft.com/office/thememl/2012/main" name="Office Theme" id="{62F939B6-93AF-4DB8-9C6B-D6C7DFDC589F}" vid="{4A3C46E8-61CC-4603-A589-7422A47A8E4A}"/>
+      <thm15:themeFamily xmlns:thm15="http://schemas.microsoft.com/office/thememl/2012/main" xmlns="" name="Office Theme" id="{62F939B6-93AF-4DB8-9C6B-D6C7DFDC589F}" vid="{4A3C46E8-61CC-4603-A589-7422A47A8E4A}"/>
     </a:ext>
   </a:extLst>
 </a:theme>
@@ -6691,7 +6730,7 @@
 </file>
 
 <file path=customXml/itemProps1.xml><?xml version="1.0" encoding="utf-8"?>
-<ds:datastoreItem xmlns:ds="http://schemas.openxmlformats.org/officeDocument/2006/customXml" ds:itemID="{424C4E46-D375-4830-BC00-607DC595A315}">
+<ds:datastoreItem xmlns:ds="http://schemas.openxmlformats.org/officeDocument/2006/customXml" ds:itemID="{9D34F0C9-C094-4450-B76B-C0D5F6CFC1E7}">
   <ds:schemaRefs>
     <ds:schemaRef ds:uri="http://schemas.openxmlformats.org/officeDocument/2006/bibliography"/>
   </ds:schemaRefs>

</xml_diff>